<commit_message>
Added query optimization and perf table
</commit_message>
<xml_diff>
--- a/PerfSQL.docx
+++ b/PerfSQL.docx
@@ -9,15 +9,15 @@
         <w:tblLook w:val="04A0" w:firstRow="1" w:lastRow="0" w:firstColumn="1" w:lastColumn="0" w:noHBand="0" w:noVBand="1"/>
       </w:tblPr>
       <w:tblGrid>
-        <w:gridCol w:w="817"/>
-        <w:gridCol w:w="3899"/>
+        <w:gridCol w:w="816"/>
+        <w:gridCol w:w="3900"/>
         <w:gridCol w:w="2317"/>
         <w:gridCol w:w="2317"/>
       </w:tblGrid>
       <w:tr>
         <w:tc>
           <w:tcPr>
-            <w:tcW w:w="715" w:type="dxa"/>
+            <w:tcW w:w="816" w:type="dxa"/>
           </w:tcPr>
           <w:p>
             <w:pPr>
@@ -30,7 +30,7 @@
         </w:tc>
         <w:tc>
           <w:tcPr>
-            <w:tcW w:w="3959" w:type="dxa"/>
+            <w:tcW w:w="3900" w:type="dxa"/>
           </w:tcPr>
           <w:p>
             <w:pPr>
@@ -43,43 +43,27 @@
         </w:tc>
         <w:tc>
           <w:tcPr>
-            <w:tcW w:w="2338" w:type="dxa"/>
-          </w:tcPr>
-          <w:p>
-            <w:pPr>
-              <w:jc w:val="center"/>
-            </w:pPr>
-            <w:r>
-              <w:t>Before Optimization (</w:t>
-            </w:r>
-            <w:proofErr w:type="spellStart"/>
-            <w:r>
-              <w:t>ms</w:t>
-            </w:r>
-            <w:proofErr w:type="spellEnd"/>
-            <w:r>
-              <w:t>)</w:t>
-            </w:r>
-          </w:p>
-        </w:tc>
-        <w:tc>
-          <w:tcPr>
-            <w:tcW w:w="2338" w:type="dxa"/>
-          </w:tcPr>
-          <w:p>
-            <w:pPr>
-              <w:jc w:val="center"/>
-            </w:pPr>
-            <w:r>
-              <w:t>After Optimization (</w:t>
-            </w:r>
-            <w:proofErr w:type="spellStart"/>
-            <w:r>
-              <w:t>ms</w:t>
-            </w:r>
-            <w:proofErr w:type="spellEnd"/>
-            <w:r>
-              <w:t>)</w:t>
+            <w:tcW w:w="2317" w:type="dxa"/>
+          </w:tcPr>
+          <w:p>
+            <w:pPr>
+              <w:jc w:val="center"/>
+            </w:pPr>
+            <w:r>
+              <w:t>Before Optimization (ms)</w:t>
+            </w:r>
+          </w:p>
+        </w:tc>
+        <w:tc>
+          <w:tcPr>
+            <w:tcW w:w="2317" w:type="dxa"/>
+          </w:tcPr>
+          <w:p>
+            <w:pPr>
+              <w:jc w:val="center"/>
+            </w:pPr>
+            <w:r>
+              <w:t>After Optimization (ms)</w:t>
             </w:r>
           </w:p>
         </w:tc>
@@ -87,7 +71,7 @@
       <w:tr>
         <w:tc>
           <w:tcPr>
-            <w:tcW w:w="715" w:type="dxa"/>
+            <w:tcW w:w="816" w:type="dxa"/>
           </w:tcPr>
           <w:p>
             <w:pPr>
@@ -100,39 +84,60 @@
         </w:tc>
         <w:tc>
           <w:tcPr>
-            <w:tcW w:w="3959" w:type="dxa"/>
-          </w:tcPr>
-          <w:p>
-            <w:pPr>
-              <w:jc w:val="center"/>
-            </w:pPr>
-          </w:p>
-        </w:tc>
-        <w:tc>
-          <w:tcPr>
-            <w:tcW w:w="2338" w:type="dxa"/>
-          </w:tcPr>
-          <w:p>
-            <w:pPr>
-              <w:jc w:val="center"/>
-            </w:pPr>
-          </w:p>
-        </w:tc>
-        <w:tc>
-          <w:tcPr>
-            <w:tcW w:w="2338" w:type="dxa"/>
-          </w:tcPr>
-          <w:p>
-            <w:pPr>
-              <w:jc w:val="center"/>
-            </w:pPr>
+            <w:tcW w:w="3900" w:type="dxa"/>
+          </w:tcPr>
+          <w:p>
+            <w:pPr>
+              <w:jc w:val="center"/>
+            </w:pPr>
+            <w:r>
+              <w:t>Increase Buffer Pool Size</w:t>
+            </w:r>
+            <w:r>
+              <w:t xml:space="preserve"> from </w:t>
+            </w:r>
+            <w:r>
+              <w:t xml:space="preserve">8 </w:t>
+            </w:r>
+            <w:r>
+              <w:t xml:space="preserve">MB to </w:t>
+            </w:r>
+            <w:r>
+              <w:t>1 GB</w:t>
+            </w:r>
+          </w:p>
+        </w:tc>
+        <w:tc>
+          <w:tcPr>
+            <w:tcW w:w="2317" w:type="dxa"/>
+          </w:tcPr>
+          <w:p>
+            <w:pPr>
+              <w:jc w:val="center"/>
+            </w:pPr>
+            <w:r>
+              <w:t>4453</w:t>
+            </w:r>
+          </w:p>
+        </w:tc>
+        <w:tc>
+          <w:tcPr>
+            <w:tcW w:w="2317" w:type="dxa"/>
+          </w:tcPr>
+          <w:p>
+            <w:pPr>
+              <w:jc w:val="center"/>
+            </w:pPr>
+            <w:r>
+              <w:t>331</w:t>
+            </w:r>
           </w:p>
         </w:tc>
       </w:tr>
       <w:tr>
         <w:tc>
           <w:tcPr>
-            <w:tcW w:w="715" w:type="dxa"/>
+            <w:tcW w:w="816" w:type="dxa"/>
           </w:tcPr>
           <w:p>
             <w:pPr>
@@ -145,39 +150,48 @@
         </w:tc>
         <w:tc>
           <w:tcPr>
-            <w:tcW w:w="3959" w:type="dxa"/>
-          </w:tcPr>
-          <w:p>
-            <w:pPr>
-              <w:jc w:val="center"/>
-            </w:pPr>
-          </w:p>
-        </w:tc>
-        <w:tc>
-          <w:tcPr>
-            <w:tcW w:w="2338" w:type="dxa"/>
-          </w:tcPr>
-          <w:p>
-            <w:pPr>
-              <w:jc w:val="center"/>
-            </w:pPr>
-          </w:p>
-        </w:tc>
-        <w:tc>
-          <w:tcPr>
-            <w:tcW w:w="2338" w:type="dxa"/>
-          </w:tcPr>
-          <w:p>
-            <w:pPr>
-              <w:jc w:val="center"/>
-            </w:pPr>
+            <w:tcW w:w="3900" w:type="dxa"/>
+          </w:tcPr>
+          <w:p>
+            <w:pPr>
+              <w:jc w:val="center"/>
+            </w:pPr>
+            <w:r>
+              <w:t>Add posted_month and posted_year to tweet then avoid using month() and year() functions.</w:t>
+            </w:r>
+          </w:p>
+        </w:tc>
+        <w:tc>
+          <w:tcPr>
+            <w:tcW w:w="2317" w:type="dxa"/>
+          </w:tcPr>
+          <w:p>
+            <w:pPr>
+              <w:jc w:val="center"/>
+            </w:pPr>
+            <w:r>
+              <w:t>16</w:t>
+            </w:r>
+          </w:p>
+        </w:tc>
+        <w:tc>
+          <w:tcPr>
+            <w:tcW w:w="2317" w:type="dxa"/>
+          </w:tcPr>
+          <w:p>
+            <w:pPr>
+              <w:jc w:val="center"/>
+            </w:pPr>
+            <w:r>
+              <w:t>0</w:t>
+            </w:r>
           </w:p>
         </w:tc>
       </w:tr>
       <w:tr>
         <w:tc>
           <w:tcPr>
-            <w:tcW w:w="715" w:type="dxa"/>
+            <w:tcW w:w="816" w:type="dxa"/>
           </w:tcPr>
           <w:p>
             <w:pPr>
@@ -190,39 +204,48 @@
         </w:tc>
         <w:tc>
           <w:tcPr>
-            <w:tcW w:w="3959" w:type="dxa"/>
-          </w:tcPr>
-          <w:p>
-            <w:pPr>
-              <w:jc w:val="center"/>
-            </w:pPr>
-          </w:p>
-        </w:tc>
-        <w:tc>
-          <w:tcPr>
-            <w:tcW w:w="2338" w:type="dxa"/>
-          </w:tcPr>
-          <w:p>
-            <w:pPr>
-              <w:jc w:val="center"/>
-            </w:pPr>
-          </w:p>
-        </w:tc>
-        <w:tc>
-          <w:tcPr>
-            <w:tcW w:w="2338" w:type="dxa"/>
-          </w:tcPr>
-          <w:p>
-            <w:pPr>
-              <w:jc w:val="center"/>
-            </w:pPr>
+            <w:tcW w:w="3900" w:type="dxa"/>
+          </w:tcPr>
+          <w:p>
+            <w:pPr>
+              <w:jc w:val="center"/>
+            </w:pPr>
+            <w:r>
+              <w:t>Add index on twitter user (subcategory)</w:t>
+            </w:r>
+          </w:p>
+        </w:tc>
+        <w:tc>
+          <w:tcPr>
+            <w:tcW w:w="2317" w:type="dxa"/>
+          </w:tcPr>
+          <w:p>
+            <w:pPr>
+              <w:jc w:val="center"/>
+            </w:pPr>
+            <w:r>
+              <w:t>16</w:t>
+            </w:r>
+          </w:p>
+        </w:tc>
+        <w:tc>
+          <w:tcPr>
+            <w:tcW w:w="2317" w:type="dxa"/>
+          </w:tcPr>
+          <w:p>
+            <w:pPr>
+              <w:jc w:val="center"/>
+            </w:pPr>
+            <w:r>
+              <w:t>0</w:t>
+            </w:r>
           </w:p>
         </w:tc>
       </w:tr>
       <w:tr>
         <w:tc>
           <w:tcPr>
-            <w:tcW w:w="715" w:type="dxa"/>
+            <w:tcW w:w="816" w:type="dxa"/>
           </w:tcPr>
           <w:p>
             <w:pPr>
@@ -235,39 +258,48 @@
         </w:tc>
         <w:tc>
           <w:tcPr>
-            <w:tcW w:w="3959" w:type="dxa"/>
-          </w:tcPr>
-          <w:p>
-            <w:pPr>
-              <w:jc w:val="center"/>
-            </w:pPr>
-          </w:p>
-        </w:tc>
-        <w:tc>
-          <w:tcPr>
-            <w:tcW w:w="2338" w:type="dxa"/>
-          </w:tcPr>
-          <w:p>
-            <w:pPr>
-              <w:jc w:val="center"/>
-            </w:pPr>
-          </w:p>
-        </w:tc>
-        <w:tc>
-          <w:tcPr>
-            <w:tcW w:w="2338" w:type="dxa"/>
-          </w:tcPr>
-          <w:p>
-            <w:pPr>
-              <w:jc w:val="center"/>
-            </w:pPr>
+            <w:tcW w:w="3900" w:type="dxa"/>
+          </w:tcPr>
+          <w:p>
+            <w:pPr>
+              <w:jc w:val="center"/>
+            </w:pPr>
+            <w:r>
+              <w:t>Add posted_month and posted_year to tweet then avoid using month() and year() functions.</w:t>
+            </w:r>
+          </w:p>
+        </w:tc>
+        <w:tc>
+          <w:tcPr>
+            <w:tcW w:w="2317" w:type="dxa"/>
+          </w:tcPr>
+          <w:p>
+            <w:pPr>
+              <w:jc w:val="center"/>
+            </w:pPr>
+            <w:r>
+              <w:t>250</w:t>
+            </w:r>
+          </w:p>
+        </w:tc>
+        <w:tc>
+          <w:tcPr>
+            <w:tcW w:w="2317" w:type="dxa"/>
+          </w:tcPr>
+          <w:p>
+            <w:pPr>
+              <w:jc w:val="center"/>
+            </w:pPr>
+            <w:r>
+              <w:t>125</w:t>
+            </w:r>
           </w:p>
         </w:tc>
       </w:tr>
       <w:tr>
         <w:tc>
           <w:tcPr>
-            <w:tcW w:w="715" w:type="dxa"/>
+            <w:tcW w:w="816" w:type="dxa"/>
           </w:tcPr>
           <w:p>
             <w:pPr>
@@ -280,39 +312,57 @@
         </w:tc>
         <w:tc>
           <w:tcPr>
-            <w:tcW w:w="3959" w:type="dxa"/>
-          </w:tcPr>
-          <w:p>
-            <w:pPr>
-              <w:jc w:val="center"/>
-            </w:pPr>
-          </w:p>
-        </w:tc>
-        <w:tc>
-          <w:tcPr>
-            <w:tcW w:w="2338" w:type="dxa"/>
-          </w:tcPr>
-          <w:p>
-            <w:pPr>
-              <w:jc w:val="center"/>
-            </w:pPr>
-          </w:p>
-        </w:tc>
-        <w:tc>
-          <w:tcPr>
-            <w:tcW w:w="2338" w:type="dxa"/>
-          </w:tcPr>
-          <w:p>
-            <w:pPr>
-              <w:jc w:val="center"/>
-            </w:pPr>
+            <w:tcW w:w="3900" w:type="dxa"/>
+          </w:tcPr>
+          <w:p>
+            <w:pPr>
+              <w:jc w:val="center"/>
+            </w:pPr>
+            <w:r>
+              <w:t xml:space="preserve">Increase Buffer Pool Size from </w:t>
+            </w:r>
+            <w:r>
+              <w:t xml:space="preserve">8 </w:t>
+            </w:r>
+            <w:r>
+              <w:t>MB to 1 GB</w:t>
+            </w:r>
+          </w:p>
+        </w:tc>
+        <w:tc>
+          <w:tcPr>
+            <w:tcW w:w="2317" w:type="dxa"/>
+          </w:tcPr>
+          <w:p>
+            <w:pPr>
+              <w:jc w:val="center"/>
+            </w:pPr>
+            <w:r>
+              <w:t>1</w:t>
+            </w:r>
+            <w:r>
+              <w:t>500</w:t>
+            </w:r>
+          </w:p>
+        </w:tc>
+        <w:tc>
+          <w:tcPr>
+            <w:tcW w:w="2317" w:type="dxa"/>
+          </w:tcPr>
+          <w:p>
+            <w:pPr>
+              <w:jc w:val="center"/>
+            </w:pPr>
+            <w:r>
+              <w:t>180</w:t>
+            </w:r>
           </w:p>
         </w:tc>
       </w:tr>
       <w:tr>
         <w:tc>
           <w:tcPr>
-            <w:tcW w:w="715" w:type="dxa"/>
+            <w:tcW w:w="816" w:type="dxa"/>
           </w:tcPr>
           <w:p>
             <w:pPr>
@@ -325,32 +375,50 @@
         </w:tc>
         <w:tc>
           <w:tcPr>
-            <w:tcW w:w="3959" w:type="dxa"/>
-          </w:tcPr>
-          <w:p>
-            <w:pPr>
-              <w:jc w:val="center"/>
-            </w:pPr>
-          </w:p>
-        </w:tc>
-        <w:tc>
-          <w:tcPr>
-            <w:tcW w:w="2338" w:type="dxa"/>
-          </w:tcPr>
-          <w:p>
-            <w:pPr>
-              <w:jc w:val="center"/>
-            </w:pPr>
-          </w:p>
-        </w:tc>
-        <w:tc>
-          <w:tcPr>
-            <w:tcW w:w="2338" w:type="dxa"/>
-          </w:tcPr>
-          <w:p>
-            <w:pPr>
-              <w:jc w:val="center"/>
-            </w:pPr>
+            <w:tcW w:w="3900" w:type="dxa"/>
+          </w:tcPr>
+          <w:p>
+            <w:pPr>
+              <w:jc w:val="center"/>
+            </w:pPr>
+            <w:r>
+              <w:t>Add index on twitter user (subcategory)</w:t>
+            </w:r>
+          </w:p>
+        </w:tc>
+        <w:tc>
+          <w:tcPr>
+            <w:tcW w:w="2317" w:type="dxa"/>
+          </w:tcPr>
+          <w:p>
+            <w:pPr>
+              <w:tabs>
+                <w:tab w:val="center" w:pos="1050"/>
+                <w:tab w:val="right" w:pos="2101"/>
+              </w:tabs>
+            </w:pPr>
+            <w:r>
+              <w:tab/>
+            </w:r>
+            <w:r>
+              <w:t>140</w:t>
+            </w:r>
+            <w:r>
+              <w:tab/>
+            </w:r>
+          </w:p>
+        </w:tc>
+        <w:tc>
+          <w:tcPr>
+            <w:tcW w:w="2317" w:type="dxa"/>
+          </w:tcPr>
+          <w:p>
+            <w:pPr>
+              <w:jc w:val="center"/>
+            </w:pPr>
+            <w:r>
+              <w:t>78</w:t>
+            </w:r>
           </w:p>
         </w:tc>
       </w:tr>
@@ -493,6 +561,7 @@
     <w:lsdException w:name="HTML Sample" w:semiHidden="1" w:unhideWhenUsed="1"/>
     <w:lsdException w:name="HTML Typewriter" w:semiHidden="1" w:unhideWhenUsed="1"/>
     <w:lsdException w:name="HTML Variable" w:semiHidden="1" w:unhideWhenUsed="1"/>
+    <w:lsdException w:name="Normal Table" w:semiHidden="1" w:unhideWhenUsed="1"/>
     <w:lsdException w:name="annotation subject" w:semiHidden="1" w:unhideWhenUsed="1"/>
     <w:lsdException w:name="No List" w:semiHidden="1" w:unhideWhenUsed="1"/>
     <w:lsdException w:name="Outline List 1" w:semiHidden="1" w:unhideWhenUsed="1"/>
@@ -539,8 +608,10 @@
     <w:lsdException w:name="Table Subtle 2" w:semiHidden="1" w:unhideWhenUsed="1"/>
     <w:lsdException w:name="Table Web 1" w:semiHidden="1" w:unhideWhenUsed="1"/>
     <w:lsdException w:name="Table Web 2" w:semiHidden="1" w:unhideWhenUsed="1"/>
+    <w:lsdException w:name="Table Web 3" w:semiHidden="1" w:unhideWhenUsed="1"/>
     <w:lsdException w:name="Balloon Text" w:semiHidden="1" w:unhideWhenUsed="1"/>
     <w:lsdException w:name="Table Grid" w:uiPriority="39"/>
+    <w:lsdException w:name="Table Theme" w:semiHidden="1" w:unhideWhenUsed="1"/>
     <w:lsdException w:name="Placeholder Text" w:semiHidden="1"/>
     <w:lsdException w:name="No Spacing" w:uiPriority="1" w:qFormat="1"/>
     <w:lsdException w:name="Light Shading" w:uiPriority="60"/>

</xml_diff>